<commit_message>
Fix typos (I forgot to save the file last time).
</commit_message>
<xml_diff>
--- a/Labs/Lab-03/questionnaire.docx
+++ b/Labs/Lab-03/questionnaire.docx
@@ -133,13 +133,13 @@
       </w:r>
     </w:p>
     <w:bookmarkEnd w:id="21"/>
-    <w:bookmarkStart w:id="22" w:name="X9980bcc0af5b3920425a86828d60a3116b50cb4"/>
+    <w:bookmarkStart w:id="22" w:name="Xdefed0b1b8c0edb8e132240cb02bf996b24ed2e"/>
     <w:p>
       <w:pPr>
         <w:pStyle w:val="Heading2"/>
       </w:pPr>
       <w:r>
-        <w:t xml:space="preserve">2. Load and 3. display an image [9 marks in total]</w:t>
+        <w:t xml:space="preserve">2. and 3 - Load and display an image [9 marks in total]</w:t>
       </w:r>
     </w:p>
     <w:p>

</xml_diff>